<commit_message>
rework methods to put ebase equation first and shortened
</commit_message>
<xml_diff>
--- a/my_styles.docx
+++ b/my_styles.docx
@@ -1,6 +1,6 @@
 
 <file path=word/document.xml><?xml version="1.0" encoding="utf-8"?>
-<w:document xmlns:wpc="http://schemas.microsoft.com/office/word/2010/wordprocessingCanvas" xmlns:cx="http://schemas.microsoft.com/office/drawing/2014/chartex" xmlns:cx1="http://schemas.microsoft.com/office/drawing/2015/9/8/chartex" xmlns:cx2="http://schemas.microsoft.com/office/drawing/2015/10/21/chartex" xmlns:cx3="http://schemas.microsoft.com/office/drawing/2016/5/9/chartex" xmlns:cx4="http://schemas.microsoft.com/office/drawing/2016/5/10/chartex" xmlns:cx5="http://schemas.microsoft.com/office/drawing/2016/5/11/chartex" xmlns:cx6="http://schemas.microsoft.com/office/drawing/2016/5/12/chartex" xmlns:cx7="http://schemas.microsoft.com/office/drawing/2016/5/13/chartex" xmlns:cx8="http://schemas.microsoft.com/office/drawing/2016/5/14/chartex" xmlns:mc="http://schemas.openxmlformats.org/markup-compatibility/2006" xmlns:aink="http://schemas.microsoft.com/office/drawing/2016/ink" xmlns:am3d="http://schemas.microsoft.com/office/drawing/2017/model3d" xmlns:o="urn:schemas-microsoft-com:office:office" xmlns:r="http://schemas.openxmlformats.org/officeDocument/2006/relationships" xmlns:m="http://schemas.openxmlformats.org/officeDocument/2006/math" xmlns:v="urn:schemas-microsoft-com:vml" xmlns:wp14="http://schemas.microsoft.com/office/word/2010/wordprocessingDrawing" xmlns:wp="http://schemas.openxmlformats.org/drawingml/2006/wordprocessingDrawing" xmlns:w10="urn:schemas-microsoft-com:office:word" xmlns:w="http://schemas.openxmlformats.org/wordprocessingml/2006/main" xmlns:w14="http://schemas.microsoft.com/office/word/2010/wordml" xmlns:w15="http://schemas.microsoft.com/office/word/2012/wordml" xmlns:w16cid="http://schemas.microsoft.com/office/word/2016/wordml/cid" xmlns:w16se="http://schemas.microsoft.com/office/word/2015/wordml/symex" xmlns:wpg="http://schemas.microsoft.com/office/word/2010/wordprocessingGroup" xmlns:wpi="http://schemas.microsoft.com/office/word/2010/wordprocessingInk" xmlns:wne="http://schemas.microsoft.com/office/word/2006/wordml" xmlns:wps="http://schemas.microsoft.com/office/word/2010/wordprocessingShape" mc:Ignorable="w14 w15 w16se w16cid wp14">
+<w:document xmlns:wpc="http://schemas.microsoft.com/office/word/2010/wordprocessingCanvas" xmlns:cx="http://schemas.microsoft.com/office/drawing/2014/chartex" xmlns:cx1="http://schemas.microsoft.com/office/drawing/2015/9/8/chartex" xmlns:cx2="http://schemas.microsoft.com/office/drawing/2015/10/21/chartex" xmlns:cx3="http://schemas.microsoft.com/office/drawing/2016/5/9/chartex" xmlns:cx4="http://schemas.microsoft.com/office/drawing/2016/5/10/chartex" xmlns:cx5="http://schemas.microsoft.com/office/drawing/2016/5/11/chartex" xmlns:cx6="http://schemas.microsoft.com/office/drawing/2016/5/12/chartex" xmlns:cx7="http://schemas.microsoft.com/office/drawing/2016/5/13/chartex" xmlns:cx8="http://schemas.microsoft.com/office/drawing/2016/5/14/chartex" xmlns:mc="http://schemas.openxmlformats.org/markup-compatibility/2006" xmlns:aink="http://schemas.microsoft.com/office/drawing/2016/ink" xmlns:am3d="http://schemas.microsoft.com/office/drawing/2017/model3d" xmlns:o="urn:schemas-microsoft-com:office:office" xmlns:oel="http://schemas.microsoft.com/office/2019/extlst" xmlns:r="http://schemas.openxmlformats.org/officeDocument/2006/relationships" xmlns:m="http://schemas.openxmlformats.org/officeDocument/2006/math" xmlns:v="urn:schemas-microsoft-com:vml" xmlns:wp14="http://schemas.microsoft.com/office/word/2010/wordprocessingDrawing" xmlns:wp="http://schemas.openxmlformats.org/drawingml/2006/wordprocessingDrawing" xmlns:w10="urn:schemas-microsoft-com:office:word" xmlns:w="http://schemas.openxmlformats.org/wordprocessingml/2006/main" xmlns:w14="http://schemas.microsoft.com/office/word/2010/wordml" xmlns:w15="http://schemas.microsoft.com/office/word/2012/wordml" xmlns:w16cex="http://schemas.microsoft.com/office/word/2018/wordml/cex" xmlns:w16cid="http://schemas.microsoft.com/office/word/2016/wordml/cid" xmlns:w16="http://schemas.microsoft.com/office/word/2018/wordml" xmlns:w16sdtdh="http://schemas.microsoft.com/office/word/2020/wordml/sdtdatahash" xmlns:w16se="http://schemas.microsoft.com/office/word/2015/wordml/symex" xmlns:wpg="http://schemas.microsoft.com/office/word/2010/wordprocessingGroup" xmlns:wpi="http://schemas.microsoft.com/office/word/2010/wordprocessingInk" xmlns:wne="http://schemas.microsoft.com/office/word/2006/wordml" xmlns:wps="http://schemas.microsoft.com/office/word/2010/wordprocessingShape" mc:Ignorable="w14 w15 w16se w16cid w16 w16cex w16sdtdh wp14">
   <w:body>
     <w:p>
       <w:pPr>
@@ -10,7 +10,6 @@
           <w:rFonts w:cs="Times New Roman"/>
         </w:rPr>
       </w:pPr>
-      <w:bookmarkStart w:id="0" w:name="_GoBack"/>
       <w:r>
         <w:rPr>
           <w:rFonts w:cs="Times New Roman"/>
@@ -51,10 +50,9 @@
     <w:p>
       <w:pPr>
         <w:pStyle w:val="Heading2"/>
-        <w:spacing w:line="480" w:lineRule="auto"/>
-      </w:pPr>
-      <w:bookmarkStart w:id="1" w:name="r-markdown"/>
-      <w:bookmarkEnd w:id="1"/>
+      </w:pPr>
+      <w:bookmarkStart w:id="0" w:name="r-markdown"/>
+      <w:bookmarkEnd w:id="0"/>
       <w:r>
         <w:t>R Markdown</w:t>
       </w:r>
@@ -62,7 +60,6 @@
     <w:p>
       <w:pPr>
         <w:pStyle w:val="FirstParagraph"/>
-        <w:spacing w:line="480" w:lineRule="auto"/>
         <w:rPr>
           <w:rFonts w:cs="Times New Roman"/>
         </w:rPr>
@@ -92,7 +89,6 @@
     <w:p>
       <w:pPr>
         <w:pStyle w:val="BodyText"/>
-        <w:spacing w:line="480" w:lineRule="auto"/>
         <w:rPr>
           <w:rFonts w:cs="Times New Roman"/>
         </w:rPr>
@@ -232,25 +228,16 @@
     <w:p>
       <w:pPr>
         <w:pStyle w:val="Heading2"/>
-        <w:spacing w:line="480" w:lineRule="auto"/>
-        <w:rPr>
-          <w:rFonts w:cs="Times New Roman"/>
-        </w:rPr>
-      </w:pPr>
-      <w:bookmarkStart w:id="2" w:name="including-plots"/>
-      <w:bookmarkEnd w:id="2"/>
-      <w:r>
-        <w:rPr>
-          <w:rFonts w:cs="Times New Roman"/>
-        </w:rPr>
-        <w:lastRenderedPageBreak/>
+      </w:pPr>
+      <w:bookmarkStart w:id="1" w:name="including-plots"/>
+      <w:bookmarkEnd w:id="1"/>
+      <w:r>
         <w:t>Including Plots</w:t>
       </w:r>
     </w:p>
     <w:p>
       <w:pPr>
         <w:pStyle w:val="FirstParagraph"/>
-        <w:spacing w:line="480" w:lineRule="auto"/>
         <w:rPr>
           <w:rFonts w:cs="Times New Roman"/>
         </w:rPr>
@@ -265,12 +252,12 @@
     <w:p>
       <w:pPr>
         <w:pStyle w:val="BodyText"/>
-        <w:spacing w:line="480" w:lineRule="auto"/>
       </w:pPr>
       <w:r>
         <w:rPr>
           <w:noProof/>
         </w:rPr>
+        <w:lastRenderedPageBreak/>
         <w:drawing>
           <wp:inline distT="0" distB="0" distL="0" distR="0" wp14:anchorId="5425CD5B" wp14:editId="4943EFAE">
             <wp:extent cx="4620126" cy="3696101"/>
@@ -317,7 +304,6 @@
     <w:p>
       <w:pPr>
         <w:pStyle w:val="BodyText"/>
-        <w:spacing w:line="480" w:lineRule="auto"/>
         <w:rPr>
           <w:rFonts w:cs="Times New Roman"/>
         </w:rPr>
@@ -341,7 +327,14 @@
         </w:rPr>
         <w:t xml:space="preserve"> parameter was added to the code chunk to prevent printing of the R code that generated the plot.</w:t>
       </w:r>
-      <w:bookmarkEnd w:id="0"/>
+    </w:p>
+    <w:p>
+      <w:pPr>
+        <w:pStyle w:val="Heading3"/>
+      </w:pPr>
+      <w:r>
+        <w:t>Heading 3</w:t>
+      </w:r>
     </w:p>
     <w:sectPr>
       <w:footerReference w:type="default" r:id="rId10"/>
@@ -356,7 +349,7 @@
 </file>
 
 <file path=word/endnotes.xml><?xml version="1.0" encoding="utf-8"?>
-<w:endnotes xmlns:wpc="http://schemas.microsoft.com/office/word/2010/wordprocessingCanvas" xmlns:cx="http://schemas.microsoft.com/office/drawing/2014/chartex" xmlns:cx1="http://schemas.microsoft.com/office/drawing/2015/9/8/chartex" xmlns:cx2="http://schemas.microsoft.com/office/drawing/2015/10/21/chartex" xmlns:cx3="http://schemas.microsoft.com/office/drawing/2016/5/9/chartex" xmlns:cx4="http://schemas.microsoft.com/office/drawing/2016/5/10/chartex" xmlns:cx5="http://schemas.microsoft.com/office/drawing/2016/5/11/chartex" xmlns:cx6="http://schemas.microsoft.com/office/drawing/2016/5/12/chartex" xmlns:cx7="http://schemas.microsoft.com/office/drawing/2016/5/13/chartex" xmlns:cx8="http://schemas.microsoft.com/office/drawing/2016/5/14/chartex" xmlns:mc="http://schemas.openxmlformats.org/markup-compatibility/2006" xmlns:aink="http://schemas.microsoft.com/office/drawing/2016/ink" xmlns:am3d="http://schemas.microsoft.com/office/drawing/2017/model3d" xmlns:o="urn:schemas-microsoft-com:office:office" xmlns:r="http://schemas.openxmlformats.org/officeDocument/2006/relationships" xmlns:m="http://schemas.openxmlformats.org/officeDocument/2006/math" xmlns:v="urn:schemas-microsoft-com:vml" xmlns:wp14="http://schemas.microsoft.com/office/word/2010/wordprocessingDrawing" xmlns:wp="http://schemas.openxmlformats.org/drawingml/2006/wordprocessingDrawing" xmlns:w10="urn:schemas-microsoft-com:office:word" xmlns:w="http://schemas.openxmlformats.org/wordprocessingml/2006/main" xmlns:w14="http://schemas.microsoft.com/office/word/2010/wordml" xmlns:w15="http://schemas.microsoft.com/office/word/2012/wordml" xmlns:w16cid="http://schemas.microsoft.com/office/word/2016/wordml/cid" xmlns:w16se="http://schemas.microsoft.com/office/word/2015/wordml/symex" xmlns:wpg="http://schemas.microsoft.com/office/word/2010/wordprocessingGroup" xmlns:wpi="http://schemas.microsoft.com/office/word/2010/wordprocessingInk" xmlns:wne="http://schemas.microsoft.com/office/word/2006/wordml" xmlns:wps="http://schemas.microsoft.com/office/word/2010/wordprocessingShape" mc:Ignorable="w14 w15 w16se w16cid wp14">
+<w:endnotes xmlns:wpc="http://schemas.microsoft.com/office/word/2010/wordprocessingCanvas" xmlns:cx="http://schemas.microsoft.com/office/drawing/2014/chartex" xmlns:cx1="http://schemas.microsoft.com/office/drawing/2015/9/8/chartex" xmlns:cx2="http://schemas.microsoft.com/office/drawing/2015/10/21/chartex" xmlns:cx3="http://schemas.microsoft.com/office/drawing/2016/5/9/chartex" xmlns:cx4="http://schemas.microsoft.com/office/drawing/2016/5/10/chartex" xmlns:cx5="http://schemas.microsoft.com/office/drawing/2016/5/11/chartex" xmlns:cx6="http://schemas.microsoft.com/office/drawing/2016/5/12/chartex" xmlns:cx7="http://schemas.microsoft.com/office/drawing/2016/5/13/chartex" xmlns:cx8="http://schemas.microsoft.com/office/drawing/2016/5/14/chartex" xmlns:mc="http://schemas.openxmlformats.org/markup-compatibility/2006" xmlns:aink="http://schemas.microsoft.com/office/drawing/2016/ink" xmlns:am3d="http://schemas.microsoft.com/office/drawing/2017/model3d" xmlns:o="urn:schemas-microsoft-com:office:office" xmlns:oel="http://schemas.microsoft.com/office/2019/extlst" xmlns:r="http://schemas.openxmlformats.org/officeDocument/2006/relationships" xmlns:m="http://schemas.openxmlformats.org/officeDocument/2006/math" xmlns:v="urn:schemas-microsoft-com:vml" xmlns:wp14="http://schemas.microsoft.com/office/word/2010/wordprocessingDrawing" xmlns:wp="http://schemas.openxmlformats.org/drawingml/2006/wordprocessingDrawing" xmlns:w10="urn:schemas-microsoft-com:office:word" xmlns:w="http://schemas.openxmlformats.org/wordprocessingml/2006/main" xmlns:w14="http://schemas.microsoft.com/office/word/2010/wordml" xmlns:w15="http://schemas.microsoft.com/office/word/2012/wordml" xmlns:w16cex="http://schemas.microsoft.com/office/word/2018/wordml/cex" xmlns:w16cid="http://schemas.microsoft.com/office/word/2016/wordml/cid" xmlns:w16="http://schemas.microsoft.com/office/word/2018/wordml" xmlns:w16sdtdh="http://schemas.microsoft.com/office/word/2020/wordml/sdtdatahash" xmlns:w16se="http://schemas.microsoft.com/office/word/2015/wordml/symex" xmlns:wpg="http://schemas.microsoft.com/office/word/2010/wordprocessingGroup" xmlns:wpi="http://schemas.microsoft.com/office/word/2010/wordprocessingInk" xmlns:wne="http://schemas.microsoft.com/office/word/2006/wordml" xmlns:wps="http://schemas.microsoft.com/office/word/2010/wordprocessingShape" mc:Ignorable="w14 w15 w16se w16cid w16 w16cex w16sdtdh wp14">
   <w:endnote w:type="separator" w:id="-1">
     <w:p>
       <w:pPr>
@@ -381,7 +374,7 @@
 </file>
 
 <file path=word/footer1.xml><?xml version="1.0" encoding="utf-8"?>
-<w:ftr xmlns:wpc="http://schemas.microsoft.com/office/word/2010/wordprocessingCanvas" xmlns:cx="http://schemas.microsoft.com/office/drawing/2014/chartex" xmlns:cx1="http://schemas.microsoft.com/office/drawing/2015/9/8/chartex" xmlns:cx2="http://schemas.microsoft.com/office/drawing/2015/10/21/chartex" xmlns:cx3="http://schemas.microsoft.com/office/drawing/2016/5/9/chartex" xmlns:cx4="http://schemas.microsoft.com/office/drawing/2016/5/10/chartex" xmlns:cx5="http://schemas.microsoft.com/office/drawing/2016/5/11/chartex" xmlns:cx6="http://schemas.microsoft.com/office/drawing/2016/5/12/chartex" xmlns:cx7="http://schemas.microsoft.com/office/drawing/2016/5/13/chartex" xmlns:cx8="http://schemas.microsoft.com/office/drawing/2016/5/14/chartex" xmlns:mc="http://schemas.openxmlformats.org/markup-compatibility/2006" xmlns:aink="http://schemas.microsoft.com/office/drawing/2016/ink" xmlns:am3d="http://schemas.microsoft.com/office/drawing/2017/model3d" xmlns:o="urn:schemas-microsoft-com:office:office" xmlns:r="http://schemas.openxmlformats.org/officeDocument/2006/relationships" xmlns:m="http://schemas.openxmlformats.org/officeDocument/2006/math" xmlns:v="urn:schemas-microsoft-com:vml" xmlns:wp14="http://schemas.microsoft.com/office/word/2010/wordprocessingDrawing" xmlns:wp="http://schemas.openxmlformats.org/drawingml/2006/wordprocessingDrawing" xmlns:w10="urn:schemas-microsoft-com:office:word" xmlns:w="http://schemas.openxmlformats.org/wordprocessingml/2006/main" xmlns:w14="http://schemas.microsoft.com/office/word/2010/wordml" xmlns:w15="http://schemas.microsoft.com/office/word/2012/wordml" xmlns:w16cid="http://schemas.microsoft.com/office/word/2016/wordml/cid" xmlns:w16se="http://schemas.microsoft.com/office/word/2015/wordml/symex" xmlns:wpg="http://schemas.microsoft.com/office/word/2010/wordprocessingGroup" xmlns:wpi="http://schemas.microsoft.com/office/word/2010/wordprocessingInk" xmlns:wne="http://schemas.microsoft.com/office/word/2006/wordml" xmlns:wps="http://schemas.microsoft.com/office/word/2010/wordprocessingShape" mc:Ignorable="w14 w15 w16se w16cid wp14">
+<w:ftr xmlns:wpc="http://schemas.microsoft.com/office/word/2010/wordprocessingCanvas" xmlns:cx="http://schemas.microsoft.com/office/drawing/2014/chartex" xmlns:cx1="http://schemas.microsoft.com/office/drawing/2015/9/8/chartex" xmlns:cx2="http://schemas.microsoft.com/office/drawing/2015/10/21/chartex" xmlns:cx3="http://schemas.microsoft.com/office/drawing/2016/5/9/chartex" xmlns:cx4="http://schemas.microsoft.com/office/drawing/2016/5/10/chartex" xmlns:cx5="http://schemas.microsoft.com/office/drawing/2016/5/11/chartex" xmlns:cx6="http://schemas.microsoft.com/office/drawing/2016/5/12/chartex" xmlns:cx7="http://schemas.microsoft.com/office/drawing/2016/5/13/chartex" xmlns:cx8="http://schemas.microsoft.com/office/drawing/2016/5/14/chartex" xmlns:mc="http://schemas.openxmlformats.org/markup-compatibility/2006" xmlns:aink="http://schemas.microsoft.com/office/drawing/2016/ink" xmlns:am3d="http://schemas.microsoft.com/office/drawing/2017/model3d" xmlns:o="urn:schemas-microsoft-com:office:office" xmlns:oel="http://schemas.microsoft.com/office/2019/extlst" xmlns:r="http://schemas.openxmlformats.org/officeDocument/2006/relationships" xmlns:m="http://schemas.openxmlformats.org/officeDocument/2006/math" xmlns:v="urn:schemas-microsoft-com:vml" xmlns:wp14="http://schemas.microsoft.com/office/word/2010/wordprocessingDrawing" xmlns:wp="http://schemas.openxmlformats.org/drawingml/2006/wordprocessingDrawing" xmlns:w10="urn:schemas-microsoft-com:office:word" xmlns:w="http://schemas.openxmlformats.org/wordprocessingml/2006/main" xmlns:w14="http://schemas.microsoft.com/office/word/2010/wordml" xmlns:w15="http://schemas.microsoft.com/office/word/2012/wordml" xmlns:w16cex="http://schemas.microsoft.com/office/word/2018/wordml/cex" xmlns:w16cid="http://schemas.microsoft.com/office/word/2016/wordml/cid" xmlns:w16="http://schemas.microsoft.com/office/word/2018/wordml" xmlns:w16sdtdh="http://schemas.microsoft.com/office/word/2020/wordml/sdtdatahash" xmlns:w16se="http://schemas.microsoft.com/office/word/2015/wordml/symex" xmlns:wpg="http://schemas.microsoft.com/office/word/2010/wordprocessingGroup" xmlns:wpi="http://schemas.microsoft.com/office/word/2010/wordprocessingInk" xmlns:wne="http://schemas.microsoft.com/office/word/2006/wordml" xmlns:wps="http://schemas.microsoft.com/office/word/2010/wordprocessingShape" mc:Ignorable="w14 w15 w16se w16cid w16 w16cex w16sdtdh wp14">
   <w:sdt>
     <w:sdtPr>
       <w:id w:val="1408962650"/>
@@ -434,7 +427,7 @@
 </file>
 
 <file path=word/footnotes.xml><?xml version="1.0" encoding="utf-8"?>
-<w:footnotes xmlns:wpc="http://schemas.microsoft.com/office/word/2010/wordprocessingCanvas" xmlns:cx="http://schemas.microsoft.com/office/drawing/2014/chartex" xmlns:cx1="http://schemas.microsoft.com/office/drawing/2015/9/8/chartex" xmlns:cx2="http://schemas.microsoft.com/office/drawing/2015/10/21/chartex" xmlns:cx3="http://schemas.microsoft.com/office/drawing/2016/5/9/chartex" xmlns:cx4="http://schemas.microsoft.com/office/drawing/2016/5/10/chartex" xmlns:cx5="http://schemas.microsoft.com/office/drawing/2016/5/11/chartex" xmlns:cx6="http://schemas.microsoft.com/office/drawing/2016/5/12/chartex" xmlns:cx7="http://schemas.microsoft.com/office/drawing/2016/5/13/chartex" xmlns:cx8="http://schemas.microsoft.com/office/drawing/2016/5/14/chartex" xmlns:mc="http://schemas.openxmlformats.org/markup-compatibility/2006" xmlns:aink="http://schemas.microsoft.com/office/drawing/2016/ink" xmlns:am3d="http://schemas.microsoft.com/office/drawing/2017/model3d" xmlns:o="urn:schemas-microsoft-com:office:office" xmlns:r="http://schemas.openxmlformats.org/officeDocument/2006/relationships" xmlns:m="http://schemas.openxmlformats.org/officeDocument/2006/math" xmlns:v="urn:schemas-microsoft-com:vml" xmlns:wp14="http://schemas.microsoft.com/office/word/2010/wordprocessingDrawing" xmlns:wp="http://schemas.openxmlformats.org/drawingml/2006/wordprocessingDrawing" xmlns:w10="urn:schemas-microsoft-com:office:word" xmlns:w="http://schemas.openxmlformats.org/wordprocessingml/2006/main" xmlns:w14="http://schemas.microsoft.com/office/word/2010/wordml" xmlns:w15="http://schemas.microsoft.com/office/word/2012/wordml" xmlns:w16cid="http://schemas.microsoft.com/office/word/2016/wordml/cid" xmlns:w16se="http://schemas.microsoft.com/office/word/2015/wordml/symex" xmlns:wpg="http://schemas.microsoft.com/office/word/2010/wordprocessingGroup" xmlns:wpi="http://schemas.microsoft.com/office/word/2010/wordprocessingInk" xmlns:wne="http://schemas.microsoft.com/office/word/2006/wordml" xmlns:wps="http://schemas.microsoft.com/office/word/2010/wordprocessingShape" mc:Ignorable="w14 w15 w16se w16cid wp14">
+<w:footnotes xmlns:wpc="http://schemas.microsoft.com/office/word/2010/wordprocessingCanvas" xmlns:cx="http://schemas.microsoft.com/office/drawing/2014/chartex" xmlns:cx1="http://schemas.microsoft.com/office/drawing/2015/9/8/chartex" xmlns:cx2="http://schemas.microsoft.com/office/drawing/2015/10/21/chartex" xmlns:cx3="http://schemas.microsoft.com/office/drawing/2016/5/9/chartex" xmlns:cx4="http://schemas.microsoft.com/office/drawing/2016/5/10/chartex" xmlns:cx5="http://schemas.microsoft.com/office/drawing/2016/5/11/chartex" xmlns:cx6="http://schemas.microsoft.com/office/drawing/2016/5/12/chartex" xmlns:cx7="http://schemas.microsoft.com/office/drawing/2016/5/13/chartex" xmlns:cx8="http://schemas.microsoft.com/office/drawing/2016/5/14/chartex" xmlns:mc="http://schemas.openxmlformats.org/markup-compatibility/2006" xmlns:aink="http://schemas.microsoft.com/office/drawing/2016/ink" xmlns:am3d="http://schemas.microsoft.com/office/drawing/2017/model3d" xmlns:o="urn:schemas-microsoft-com:office:office" xmlns:oel="http://schemas.microsoft.com/office/2019/extlst" xmlns:r="http://schemas.openxmlformats.org/officeDocument/2006/relationships" xmlns:m="http://schemas.openxmlformats.org/officeDocument/2006/math" xmlns:v="urn:schemas-microsoft-com:vml" xmlns:wp14="http://schemas.microsoft.com/office/word/2010/wordprocessingDrawing" xmlns:wp="http://schemas.openxmlformats.org/drawingml/2006/wordprocessingDrawing" xmlns:w10="urn:schemas-microsoft-com:office:word" xmlns:w="http://schemas.openxmlformats.org/wordprocessingml/2006/main" xmlns:w14="http://schemas.microsoft.com/office/word/2010/wordml" xmlns:w15="http://schemas.microsoft.com/office/word/2012/wordml" xmlns:w16cex="http://schemas.microsoft.com/office/word/2018/wordml/cex" xmlns:w16cid="http://schemas.microsoft.com/office/word/2016/wordml/cid" xmlns:w16="http://schemas.microsoft.com/office/word/2018/wordml" xmlns:w16sdtdh="http://schemas.microsoft.com/office/word/2020/wordml/sdtdatahash" xmlns:w16se="http://schemas.microsoft.com/office/word/2015/wordml/symex" xmlns:wpg="http://schemas.microsoft.com/office/word/2010/wordprocessingGroup" xmlns:wpi="http://schemas.microsoft.com/office/word/2010/wordprocessingInk" xmlns:wne="http://schemas.microsoft.com/office/word/2006/wordml" xmlns:wps="http://schemas.microsoft.com/office/word/2010/wordprocessingShape" mc:Ignorable="w14 w15 w16se w16cid w16 w16cex w16sdtdh wp14">
   <w:footnote w:type="separator" w:id="-1">
     <w:p>
       <w:r>
@@ -453,7 +446,7 @@
 </file>
 
 <file path=word/numbering.xml><?xml version="1.0" encoding="utf-8"?>
-<w:numbering xmlns:wpc="http://schemas.microsoft.com/office/word/2010/wordprocessingCanvas" xmlns:cx="http://schemas.microsoft.com/office/drawing/2014/chartex" xmlns:cx1="http://schemas.microsoft.com/office/drawing/2015/9/8/chartex" xmlns:cx2="http://schemas.microsoft.com/office/drawing/2015/10/21/chartex" xmlns:cx3="http://schemas.microsoft.com/office/drawing/2016/5/9/chartex" xmlns:cx4="http://schemas.microsoft.com/office/drawing/2016/5/10/chartex" xmlns:cx5="http://schemas.microsoft.com/office/drawing/2016/5/11/chartex" xmlns:cx6="http://schemas.microsoft.com/office/drawing/2016/5/12/chartex" xmlns:cx7="http://schemas.microsoft.com/office/drawing/2016/5/13/chartex" xmlns:cx8="http://schemas.microsoft.com/office/drawing/2016/5/14/chartex" xmlns:mc="http://schemas.openxmlformats.org/markup-compatibility/2006" xmlns:aink="http://schemas.microsoft.com/office/drawing/2016/ink" xmlns:am3d="http://schemas.microsoft.com/office/drawing/2017/model3d" xmlns:o="urn:schemas-microsoft-com:office:office" xmlns:r="http://schemas.openxmlformats.org/officeDocument/2006/relationships" xmlns:m="http://schemas.openxmlformats.org/officeDocument/2006/math" xmlns:v="urn:schemas-microsoft-com:vml" xmlns:wp14="http://schemas.microsoft.com/office/word/2010/wordprocessingDrawing" xmlns:wp="http://schemas.openxmlformats.org/drawingml/2006/wordprocessingDrawing" xmlns:w10="urn:schemas-microsoft-com:office:word" xmlns:w="http://schemas.openxmlformats.org/wordprocessingml/2006/main" xmlns:w14="http://schemas.microsoft.com/office/word/2010/wordml" xmlns:w15="http://schemas.microsoft.com/office/word/2012/wordml" xmlns:w16cid="http://schemas.microsoft.com/office/word/2016/wordml/cid" xmlns:w16se="http://schemas.microsoft.com/office/word/2015/wordml/symex" xmlns:wpg="http://schemas.microsoft.com/office/word/2010/wordprocessingGroup" xmlns:wpi="http://schemas.microsoft.com/office/word/2010/wordprocessingInk" xmlns:wne="http://schemas.microsoft.com/office/word/2006/wordml" xmlns:wps="http://schemas.microsoft.com/office/word/2010/wordprocessingShape" mc:Ignorable="w14 w15 w16se w16cid wp14">
+<w:numbering xmlns:wpc="http://schemas.microsoft.com/office/word/2010/wordprocessingCanvas" xmlns:cx="http://schemas.microsoft.com/office/drawing/2014/chartex" xmlns:cx1="http://schemas.microsoft.com/office/drawing/2015/9/8/chartex" xmlns:cx2="http://schemas.microsoft.com/office/drawing/2015/10/21/chartex" xmlns:cx3="http://schemas.microsoft.com/office/drawing/2016/5/9/chartex" xmlns:cx4="http://schemas.microsoft.com/office/drawing/2016/5/10/chartex" xmlns:cx5="http://schemas.microsoft.com/office/drawing/2016/5/11/chartex" xmlns:cx6="http://schemas.microsoft.com/office/drawing/2016/5/12/chartex" xmlns:cx7="http://schemas.microsoft.com/office/drawing/2016/5/13/chartex" xmlns:cx8="http://schemas.microsoft.com/office/drawing/2016/5/14/chartex" xmlns:mc="http://schemas.openxmlformats.org/markup-compatibility/2006" xmlns:aink="http://schemas.microsoft.com/office/drawing/2016/ink" xmlns:am3d="http://schemas.microsoft.com/office/drawing/2017/model3d" xmlns:o="urn:schemas-microsoft-com:office:office" xmlns:oel="http://schemas.microsoft.com/office/2019/extlst" xmlns:r="http://schemas.openxmlformats.org/officeDocument/2006/relationships" xmlns:m="http://schemas.openxmlformats.org/officeDocument/2006/math" xmlns:v="urn:schemas-microsoft-com:vml" xmlns:wp14="http://schemas.microsoft.com/office/word/2010/wordprocessingDrawing" xmlns:wp="http://schemas.openxmlformats.org/drawingml/2006/wordprocessingDrawing" xmlns:w10="urn:schemas-microsoft-com:office:word" xmlns:w="http://schemas.openxmlformats.org/wordprocessingml/2006/main" xmlns:w14="http://schemas.microsoft.com/office/word/2010/wordml" xmlns:w15="http://schemas.microsoft.com/office/word/2012/wordml" xmlns:w16cex="http://schemas.microsoft.com/office/word/2018/wordml/cex" xmlns:w16cid="http://schemas.microsoft.com/office/word/2016/wordml/cid" xmlns:w16="http://schemas.microsoft.com/office/word/2018/wordml" xmlns:w16sdtdh="http://schemas.microsoft.com/office/word/2020/wordml/sdtdatahash" xmlns:w16se="http://schemas.microsoft.com/office/word/2015/wordml/symex" xmlns:wpg="http://schemas.microsoft.com/office/word/2010/wordprocessingGroup" xmlns:wpi="http://schemas.microsoft.com/office/word/2010/wordprocessingInk" xmlns:wne="http://schemas.microsoft.com/office/word/2006/wordml" xmlns:wps="http://schemas.microsoft.com/office/word/2010/wordprocessingShape" mc:Ignorable="w14 w15 w16se w16cid w16 w16cex w16sdtdh wp14">
   <w:abstractNum w:abstractNumId="0" w15:restartNumberingAfterBreak="0">
     <w:nsid w:val="A6F42C1D"/>
     <w:multiLevelType w:val="multilevel"/>
@@ -641,7 +634,7 @@
   <w:abstractNum w:abstractNumId="2" w15:restartNumberingAfterBreak="0">
     <w:nsid w:val="FFFFFF7C"/>
     <w:multiLevelType w:val="singleLevel"/>
-    <w:tmpl w:val="EA184E00"/>
+    <w:tmpl w:val="3ACC0CC6"/>
     <w:lvl w:ilvl="0">
       <w:start w:val="1"/>
       <w:numFmt w:val="decimal"/>
@@ -658,7 +651,7 @@
   <w:abstractNum w:abstractNumId="3" w15:restartNumberingAfterBreak="0">
     <w:nsid w:val="FFFFFF7D"/>
     <w:multiLevelType w:val="singleLevel"/>
-    <w:tmpl w:val="D40C8C6E"/>
+    <w:tmpl w:val="5C746208"/>
     <w:lvl w:ilvl="0">
       <w:start w:val="1"/>
       <w:numFmt w:val="decimal"/>
@@ -675,7 +668,7 @@
   <w:abstractNum w:abstractNumId="4" w15:restartNumberingAfterBreak="0">
     <w:nsid w:val="FFFFFF7E"/>
     <w:multiLevelType w:val="singleLevel"/>
-    <w:tmpl w:val="DDCC6FEE"/>
+    <w:tmpl w:val="4C9A394A"/>
     <w:lvl w:ilvl="0">
       <w:start w:val="1"/>
       <w:numFmt w:val="decimal"/>
@@ -692,7 +685,7 @@
   <w:abstractNum w:abstractNumId="5" w15:restartNumberingAfterBreak="0">
     <w:nsid w:val="FFFFFF7F"/>
     <w:multiLevelType w:val="singleLevel"/>
-    <w:tmpl w:val="ACA85E36"/>
+    <w:tmpl w:val="2C728B4C"/>
     <w:lvl w:ilvl="0">
       <w:start w:val="1"/>
       <w:numFmt w:val="decimal"/>
@@ -793,7 +786,7 @@
   <w:abstractNum w:abstractNumId="10" w15:restartNumberingAfterBreak="0">
     <w:nsid w:val="FFFFFF88"/>
     <w:multiLevelType w:val="singleLevel"/>
-    <w:tmpl w:val="EB244DD0"/>
+    <w:tmpl w:val="83247984"/>
     <w:lvl w:ilvl="0">
       <w:start w:val="1"/>
       <w:numFmt w:val="decimal"/>
@@ -941,50 +934,50 @@
       </w:rPr>
     </w:lvl>
   </w:abstractNum>
-  <w:num w:numId="1">
+  <w:num w:numId="1" w16cid:durableId="1044401467">
     <w:abstractNumId w:val="1"/>
   </w:num>
-  <w:num w:numId="2">
+  <w:num w:numId="2" w16cid:durableId="684594278">
     <w:abstractNumId w:val="0"/>
   </w:num>
-  <w:num w:numId="3">
+  <w:num w:numId="3" w16cid:durableId="2135755371">
     <w:abstractNumId w:val="11"/>
   </w:num>
-  <w:num w:numId="4">
+  <w:num w:numId="4" w16cid:durableId="521864421">
     <w:abstractNumId w:val="9"/>
   </w:num>
-  <w:num w:numId="5">
+  <w:num w:numId="5" w16cid:durableId="1294285200">
     <w:abstractNumId w:val="8"/>
   </w:num>
-  <w:num w:numId="6">
+  <w:num w:numId="6" w16cid:durableId="1525821760">
     <w:abstractNumId w:val="7"/>
   </w:num>
-  <w:num w:numId="7">
+  <w:num w:numId="7" w16cid:durableId="1834224836">
     <w:abstractNumId w:val="6"/>
   </w:num>
-  <w:num w:numId="8">
+  <w:num w:numId="8" w16cid:durableId="672300852">
     <w:abstractNumId w:val="10"/>
   </w:num>
-  <w:num w:numId="9">
+  <w:num w:numId="9" w16cid:durableId="708917550">
     <w:abstractNumId w:val="5"/>
   </w:num>
-  <w:num w:numId="10">
+  <w:num w:numId="10" w16cid:durableId="1329821261">
     <w:abstractNumId w:val="4"/>
   </w:num>
-  <w:num w:numId="11">
+  <w:num w:numId="11" w16cid:durableId="634485812">
     <w:abstractNumId w:val="3"/>
   </w:num>
-  <w:num w:numId="12">
+  <w:num w:numId="12" w16cid:durableId="1296912930">
     <w:abstractNumId w:val="2"/>
   </w:num>
-  <w:num w:numId="13">
+  <w:num w:numId="13" w16cid:durableId="1406682967">
     <w:abstractNumId w:val="12"/>
   </w:num>
 </w:numbering>
 </file>
 
 <file path=word/styles.xml><?xml version="1.0" encoding="utf-8"?>
-<w:styles xmlns:mc="http://schemas.openxmlformats.org/markup-compatibility/2006" xmlns:r="http://schemas.openxmlformats.org/officeDocument/2006/relationships" xmlns:w="http://schemas.openxmlformats.org/wordprocessingml/2006/main" xmlns:w14="http://schemas.microsoft.com/office/word/2010/wordml" xmlns:w15="http://schemas.microsoft.com/office/word/2012/wordml" xmlns:w16cid="http://schemas.microsoft.com/office/word/2016/wordml/cid" xmlns:w16se="http://schemas.microsoft.com/office/word/2015/wordml/symex" mc:Ignorable="w14 w15 w16se w16cid">
+<w:styles xmlns:mc="http://schemas.openxmlformats.org/markup-compatibility/2006" xmlns:r="http://schemas.openxmlformats.org/officeDocument/2006/relationships" xmlns:w="http://schemas.openxmlformats.org/wordprocessingml/2006/main" xmlns:w14="http://schemas.microsoft.com/office/word/2010/wordml" xmlns:w15="http://schemas.microsoft.com/office/word/2012/wordml" xmlns:w16cex="http://schemas.microsoft.com/office/word/2018/wordml/cex" xmlns:w16cid="http://schemas.microsoft.com/office/word/2016/wordml/cid" xmlns:w16="http://schemas.microsoft.com/office/word/2018/wordml" xmlns:w16sdtdh="http://schemas.microsoft.com/office/word/2020/wordml/sdtdatahash" xmlns:w16se="http://schemas.microsoft.com/office/word/2015/wordml/symex" mc:Ignorable="w14 w15 w16se w16cid w16 w16cex w16sdtdh">
   <w:docDefaults>
     <w:rPrDefault>
       <w:rPr>
@@ -1000,7 +993,7 @@
       </w:pPr>
     </w:pPrDefault>
   </w:docDefaults>
-  <w:latentStyles w:defLockedState="0" w:defUIPriority="0" w:defSemiHidden="0" w:defUnhideWhenUsed="0" w:defQFormat="0" w:count="377">
+  <w:latentStyles w:defLockedState="0" w:defUIPriority="0" w:defSemiHidden="0" w:defUnhideWhenUsed="0" w:defQFormat="0" w:count="376">
     <w:lsdException w:name="heading 6" w:semiHidden="1" w:unhideWhenUsed="1"/>
     <w:lsdException w:name="index 3" w:semiHidden="1" w:unhideWhenUsed="1"/>
     <w:lsdException w:name="index 4" w:semiHidden="1" w:unhideWhenUsed="1"/>
@@ -1084,6 +1077,7 @@
     <w:lsdException w:name="HTML Sample" w:semiHidden="1" w:unhideWhenUsed="1"/>
     <w:lsdException w:name="HTML Typewriter" w:semiHidden="1" w:unhideWhenUsed="1"/>
     <w:lsdException w:name="HTML Variable" w:semiHidden="1" w:unhideWhenUsed="1"/>
+    <w:lsdException w:name="Normal Table" w:semiHidden="1" w:unhideWhenUsed="1"/>
     <w:lsdException w:name="annotation subject" w:semiHidden="1" w:unhideWhenUsed="1"/>
     <w:lsdException w:name="No List" w:semiHidden="1" w:unhideWhenUsed="1"/>
     <w:lsdException w:name="Outline List 1" w:semiHidden="1" w:unhideWhenUsed="1"/>
@@ -1129,8 +1123,10 @@
     <w:lsdException w:name="Table Subtle 1" w:semiHidden="1" w:unhideWhenUsed="1"/>
     <w:lsdException w:name="Table Subtle 2" w:semiHidden="1" w:unhideWhenUsed="1"/>
     <w:lsdException w:name="Table Web 1" w:semiHidden="1" w:unhideWhenUsed="1"/>
+    <w:lsdException w:name="Table Web 2" w:semiHidden="1" w:unhideWhenUsed="1"/>
     <w:lsdException w:name="Table Web 3" w:semiHidden="1" w:unhideWhenUsed="1"/>
     <w:lsdException w:name="Balloon Text" w:semiHidden="1" w:unhideWhenUsed="1"/>
+    <w:lsdException w:name="Table Theme" w:semiHidden="1" w:unhideWhenUsed="1"/>
     <w:lsdException w:name="Placeholder Text" w:semiHidden="1"/>
     <w:lsdException w:name="Light Shading"/>
     <w:lsdException w:name="Light List"/>
@@ -1150,6 +1146,8 @@
     <w:lsdException w:name="Light List Accent 1"/>
     <w:lsdException w:name="Light Grid Accent 1"/>
     <w:lsdException w:name="Medium Shading 1 Accent 1"/>
+    <w:lsdException w:name="Medium Shading 2 Accent 1"/>
+    <w:lsdException w:name="Medium List 1 Accent 1"/>
     <w:lsdException w:name="Revision" w:semiHidden="1"/>
     <w:lsdException w:name="Medium List 2 Accent 1"/>
     <w:lsdException w:name="Medium Grid 1 Accent 1"/>
@@ -1227,6 +1225,8 @@
     <w:lsdException w:name="Medium Grid 3 Accent 6"/>
     <w:lsdException w:name="Dark List Accent 6"/>
     <w:lsdException w:name="Colorful Shading Accent 6"/>
+    <w:lsdException w:name="Colorful List Accent 6"/>
+    <w:lsdException w:name="Colorful Grid Accent 6"/>
     <w:lsdException w:name="Bibliography" w:semiHidden="1" w:unhideWhenUsed="1"/>
     <w:lsdException w:name="TOC Heading" w:semiHidden="1" w:unhideWhenUsed="1"/>
     <w:lsdException w:name="Grid Table 4" w:uiPriority="49"/>
@@ -1329,7 +1329,6 @@
     <w:lsdException w:name="Hashtag" w:semiHidden="1" w:uiPriority="99" w:unhideWhenUsed="1"/>
     <w:lsdException w:name="Unresolved Mention" w:semiHidden="1" w:uiPriority="99" w:unhideWhenUsed="1"/>
     <w:lsdException w:name="Smart Link" w:semiHidden="1" w:uiPriority="99" w:unhideWhenUsed="1"/>
-    <w:lsdException w:name="Smart Link Error" w:semiHidden="1" w:uiPriority="99" w:unhideWhenUsed="1"/>
   </w:latentStyles>
   <w:style w:type="paragraph" w:default="1" w:styleId="Normal">
     <w:name w:val="Normal"/>
@@ -1368,11 +1367,11 @@
     <w:uiPriority w:val="9"/>
     <w:unhideWhenUsed/>
     <w:qFormat/>
-    <w:rsid w:val="00D40009"/>
+    <w:rsid w:val="00957057"/>
     <w:pPr>
       <w:keepNext/>
       <w:keepLines/>
-      <w:spacing w:before="200" w:after="0"/>
+      <w:spacing w:after="0"/>
       <w:outlineLvl w:val="1"/>
     </w:pPr>
     <w:rPr>
@@ -1391,11 +1390,11 @@
     <w:uiPriority w:val="9"/>
     <w:unhideWhenUsed/>
     <w:qFormat/>
-    <w:rsid w:val="00D40009"/>
+    <w:rsid w:val="00752863"/>
     <w:pPr>
       <w:keepNext/>
       <w:keepLines/>
-      <w:spacing w:before="200" w:after="0"/>
+      <w:spacing w:before="200"/>
       <w:outlineLvl w:val="2"/>
     </w:pPr>
     <w:rPr>
@@ -1519,9 +1518,9 @@
     <w:basedOn w:val="Normal"/>
     <w:link w:val="BodyTextChar"/>
     <w:qFormat/>
-    <w:rsid w:val="00F9205D"/>
-    <w:pPr>
-      <w:spacing w:before="180" w:after="180"/>
+    <w:rsid w:val="00B04FBE"/>
+    <w:pPr>
+      <w:spacing w:before="180" w:after="180" w:line="480" w:lineRule="auto"/>
     </w:pPr>
   </w:style>
   <w:style w:type="paragraph" w:customStyle="1" w:styleId="FirstParagraph">
@@ -1529,7 +1528,7 @@
     <w:basedOn w:val="BodyText"/>
     <w:next w:val="BodyText"/>
     <w:qFormat/>
-    <w:rsid w:val="00F9205D"/>
+    <w:rsid w:val="00D20E66"/>
   </w:style>
   <w:style w:type="paragraph" w:customStyle="1" w:styleId="Compact">
     <w:name w:val="Compact"/>
@@ -2076,7 +2075,7 @@
     <w:name w:val="Body Text Char"/>
     <w:basedOn w:val="DefaultParagraphFont"/>
     <w:link w:val="BodyText"/>
-    <w:rsid w:val="00F9205D"/>
+    <w:rsid w:val="00B04FBE"/>
     <w:rPr>
       <w:rFonts w:ascii="Times New Roman" w:hAnsi="Times New Roman"/>
     </w:rPr>

</xml_diff>